<commit_message>
Fixed 01 and 04
</commit_message>
<xml_diff>
--- a/basic_methods_of_data_analysis/hw1/01/title.docx
+++ b/basic_methods_of_data_analysis/hw1/01/title.docx
@@ -911,16 +911,7 @@
           <w:szCs w:val="28"/>
           <w:u w:val="single"/>
         </w:rPr>
-        <w:t>1</w:t>
-      </w:r>
-      <w:r>
-        <w:rPr>
-          <w:color w:val="000000" w:themeColor="text1"/>
-          <w:sz w:val="28"/>
-          <w:szCs w:val="28"/>
-          <w:u w:val="single"/>
-        </w:rPr>
-        <w:t>3</w:t>
+        <w:t>15</w:t>
       </w:r>
       <w:r>
         <w:rPr>

</xml_diff>